<commit_message>
second try DBMS Research paper
</commit_message>
<xml_diff>
--- a/Database Normalization for Data Management.docx
+++ b/Database Normalization for Data Management.docx
@@ -86,7 +86,7 @@
           <w:rFonts w:ascii="Times New Roman" w:hAnsi="Times New Roman" w:cs="Times New Roman"/>
         </w:rPr>
         <w:pict w14:anchorId="3244828B">
-          <v:rect id="_x0000_i1173" style="width:0;height:1.5pt" o:hralign="center" o:hrstd="t" o:hr="t" fillcolor="#a0a0a0" stroked="f"/>
+          <v:rect id="_x0000_i1025" style="width:0;height:1.5pt" o:hralign="center" o:hrstd="t" o:hr="t" fillcolor="#a0a0a0" stroked="f"/>
         </w:pict>
       </w:r>
     </w:p>
@@ -99,6 +99,7 @@
           <w:bCs/>
         </w:rPr>
         <w:sectPr>
+          <w:footerReference w:type="default" r:id="rId7"/>
           <w:pgSz w:w="12240" w:h="15840"/>
           <w:pgMar w:top="1440" w:right="1440" w:bottom="1440" w:left="1440" w:header="720" w:footer="720" w:gutter="0"/>
           <w:cols w:space="720"/>
@@ -1513,114 +1514,102 @@
           <w:i/>
           <w:iCs/>
         </w:rPr>
-        <w:t>REFERENCES</w:t>
-      </w:r>
-    </w:p>
-    <w:p>
-      <w:pPr>
-        <w:numPr>
-          <w:ilvl w:val="0"/>
-          <w:numId w:val="6"/>
-        </w:numPr>
-        <w:jc w:val="both"/>
-        <w:rPr>
-          <w:rFonts w:ascii="Times New Roman" w:hAnsi="Times New Roman" w:cs="Times New Roman"/>
-          <w:i/>
-          <w:iCs/>
-        </w:rPr>
-      </w:pPr>
-      <w:r>
-        <w:rPr>
-          <w:rFonts w:ascii="Times New Roman" w:hAnsi="Times New Roman" w:cs="Times New Roman"/>
-          <w:i/>
-          <w:iCs/>
-        </w:rPr>
-        <w:t>C. J. Date, An Introduction to Database Systems, Pearson Education.</w:t>
-      </w:r>
-    </w:p>
-    <w:p>
-      <w:pPr>
-        <w:numPr>
-          <w:ilvl w:val="0"/>
-          <w:numId w:val="6"/>
-        </w:numPr>
-        <w:jc w:val="both"/>
-        <w:rPr>
-          <w:rFonts w:ascii="Times New Roman" w:hAnsi="Times New Roman" w:cs="Times New Roman"/>
-          <w:i/>
-          <w:iCs/>
-        </w:rPr>
-      </w:pPr>
-      <w:r>
-        <w:rPr>
-          <w:rFonts w:ascii="Times New Roman" w:hAnsi="Times New Roman" w:cs="Times New Roman"/>
-          <w:i/>
-          <w:iCs/>
-        </w:rPr>
-        <w:t>R. Elmasri and S. Navathe, Fundamentals of Database Systems, Pearson.</w:t>
-      </w:r>
-    </w:p>
-    <w:p>
-      <w:pPr>
-        <w:numPr>
-          <w:ilvl w:val="0"/>
-          <w:numId w:val="6"/>
-        </w:numPr>
-        <w:jc w:val="both"/>
-        <w:rPr>
-          <w:rFonts w:ascii="Times New Roman" w:hAnsi="Times New Roman" w:cs="Times New Roman"/>
-          <w:i/>
-          <w:iCs/>
-        </w:rPr>
-      </w:pPr>
-      <w:r>
-        <w:rPr>
-          <w:rFonts w:ascii="Times New Roman" w:hAnsi="Times New Roman" w:cs="Times New Roman"/>
-          <w:i/>
-          <w:iCs/>
-        </w:rPr>
-        <w:t>A. Silberschatz, H. Korth, S. Sudarshan, Database System Concepts, McGraw-Hill.</w:t>
-      </w:r>
-    </w:p>
-    <w:p>
-      <w:pPr>
-        <w:numPr>
-          <w:ilvl w:val="0"/>
-          <w:numId w:val="6"/>
-        </w:numPr>
-        <w:jc w:val="both"/>
-        <w:rPr>
-          <w:rFonts w:ascii="Times New Roman" w:hAnsi="Times New Roman" w:cs="Times New Roman"/>
-          <w:i/>
-          <w:iCs/>
-        </w:rPr>
-      </w:pPr>
-      <w:r>
-        <w:rPr>
-          <w:rFonts w:ascii="Times New Roman" w:hAnsi="Times New Roman" w:cs="Times New Roman"/>
-          <w:i/>
-          <w:iCs/>
-        </w:rPr>
-        <w:t>Hardini, M., “Application of Database Normalization,” 2025.</w:t>
-      </w:r>
-    </w:p>
-    <w:p>
-      <w:pPr>
-        <w:numPr>
-          <w:ilvl w:val="0"/>
-          <w:numId w:val="6"/>
-        </w:numPr>
-        <w:jc w:val="both"/>
-        <w:rPr>
-          <w:rFonts w:ascii="Times New Roman" w:hAnsi="Times New Roman" w:cs="Times New Roman"/>
-          <w:i/>
-          <w:iCs/>
-        </w:rPr>
-      </w:pPr>
+        <w:t>[1] C. J. Date, An Introduction to Database Systems, 8th ed. Boston, MA, USA: Pearson Education, 2004.</w:t>
+      </w:r>
+    </w:p>
+    <w:p>
+      <w:pPr>
+        <w:jc w:val="both"/>
+        <w:rPr>
+          <w:rFonts w:ascii="Times New Roman" w:hAnsi="Times New Roman" w:cs="Times New Roman"/>
+          <w:b/>
+          <w:bCs/>
+          <w:i/>
+          <w:iCs/>
+        </w:rPr>
+      </w:pPr>
+      <w:r>
+        <w:rPr>
+          <w:rFonts w:ascii="Times New Roman" w:hAnsi="Times New Roman" w:cs="Times New Roman"/>
+          <w:b/>
+          <w:bCs/>
+          <w:i/>
+          <w:iCs/>
+        </w:rPr>
+        <w:t>[2] R. Elmasri and S. B. Navathe, Fundamentals of Database Systems, 7th ed. Boston, MA, USA: Pearson, 2016.</w:t>
+      </w:r>
+    </w:p>
+    <w:p>
+      <w:pPr>
+        <w:jc w:val="both"/>
+        <w:rPr>
+          <w:rFonts w:ascii="Times New Roman" w:hAnsi="Times New Roman" w:cs="Times New Roman"/>
+          <w:b/>
+          <w:bCs/>
+          <w:i/>
+          <w:iCs/>
+        </w:rPr>
+      </w:pPr>
+      <w:r>
+        <w:rPr>
+          <w:rFonts w:ascii="Times New Roman" w:hAnsi="Times New Roman" w:cs="Times New Roman"/>
+          <w:b/>
+          <w:bCs/>
+          <w:i/>
+          <w:iCs/>
+        </w:rPr>
+        <w:t>[3] A. Silberschatz, H. F. Korth, and S. Sudarshan, Database System Concepts, 6th ed. New York, NY, USA: McGraw-Hill, 2011.</w:t>
+      </w:r>
+    </w:p>
+    <w:p>
+      <w:pPr>
+        <w:jc w:val="both"/>
+        <w:rPr>
+          <w:rFonts w:ascii="Times New Roman" w:hAnsi="Times New Roman" w:cs="Times New Roman"/>
+          <w:b/>
+          <w:bCs/>
+          <w:i/>
+          <w:iCs/>
+        </w:rPr>
+      </w:pPr>
+      <w:r>
+        <w:rPr>
+          <w:rFonts w:ascii="Times New Roman" w:hAnsi="Times New Roman" w:cs="Times New Roman"/>
+          <w:b/>
+          <w:bCs/>
+          <w:i/>
+          <w:iCs/>
+        </w:rPr>
+        <w:t>[4] M. Hardini, “Application of database normalization in increasing data storage efficiency,” Italic Journal, vol. 5, no. 2, pp. 45–52, 2025.</w:t>
+      </w:r>
+    </w:p>
+    <w:p>
+      <w:pPr>
+        <w:jc w:val="both"/>
+        <w:rPr>
+          <w:rFonts w:ascii="Times New Roman" w:hAnsi="Times New Roman" w:cs="Times New Roman"/>
+          <w:b/>
+          <w:bCs/>
+          <w:i/>
+          <w:iCs/>
+        </w:rPr>
+      </w:pPr>
+      <w:r>
+        <w:rPr>
+          <w:rFonts w:ascii="Times New Roman" w:hAnsi="Times New Roman" w:cs="Times New Roman"/>
+          <w:b/>
+          <w:bCs/>
+          <w:i/>
+          <w:iCs/>
+        </w:rPr>
+        <w:t xml:space="preserve">[5] M. </w:t>
+      </w:r>
       <w:proofErr w:type="spellStart"/>
       <w:r>
         <w:rPr>
           <w:rFonts w:ascii="Times New Roman" w:hAnsi="Times New Roman" w:cs="Times New Roman"/>
+          <w:b/>
+          <w:bCs/>
           <w:i/>
           <w:iCs/>
         </w:rPr>
@@ -1630,29 +1619,41 @@
       <w:r>
         <w:rPr>
           <w:rFonts w:ascii="Times New Roman" w:hAnsi="Times New Roman" w:cs="Times New Roman"/>
-          <w:i/>
-          <w:iCs/>
-        </w:rPr>
-        <w:t>, M., “Effects of Normalization on Decision Support Systems,” 2025.</w:t>
-      </w:r>
-    </w:p>
-    <w:p>
-      <w:pPr>
-        <w:numPr>
-          <w:ilvl w:val="0"/>
-          <w:numId w:val="6"/>
-        </w:numPr>
-        <w:jc w:val="both"/>
-        <w:rPr>
-          <w:rFonts w:ascii="Times New Roman" w:hAnsi="Times New Roman" w:cs="Times New Roman"/>
-          <w:i/>
-          <w:iCs/>
-        </w:rPr>
-      </w:pPr>
+          <w:b/>
+          <w:bCs/>
+          <w:i/>
+          <w:iCs/>
+        </w:rPr>
+        <w:t>, “The effects of database normalization on decision support systems,” Decision Support Systems, vol. 178, pp. 113–125, 2025.</w:t>
+      </w:r>
+    </w:p>
+    <w:p>
+      <w:pPr>
+        <w:jc w:val="both"/>
+        <w:rPr>
+          <w:rFonts w:ascii="Times New Roman" w:hAnsi="Times New Roman" w:cs="Times New Roman"/>
+          <w:b/>
+          <w:bCs/>
+          <w:i/>
+          <w:iCs/>
+        </w:rPr>
+      </w:pPr>
+      <w:r>
+        <w:rPr>
+          <w:rFonts w:ascii="Times New Roman" w:hAnsi="Times New Roman" w:cs="Times New Roman"/>
+          <w:b/>
+          <w:bCs/>
+          <w:i/>
+          <w:iCs/>
+        </w:rPr>
+        <w:t xml:space="preserve">[6] V. </w:t>
+      </w:r>
       <w:proofErr w:type="spellStart"/>
       <w:r>
         <w:rPr>
           <w:rFonts w:ascii="Times New Roman" w:hAnsi="Times New Roman" w:cs="Times New Roman"/>
+          <w:b/>
+          <w:bCs/>
           <w:i/>
           <w:iCs/>
         </w:rPr>
@@ -1662,51 +1663,63 @@
       <w:r>
         <w:rPr>
           <w:rFonts w:ascii="Times New Roman" w:hAnsi="Times New Roman" w:cs="Times New Roman"/>
-          <w:i/>
-          <w:iCs/>
-        </w:rPr>
-        <w:t>, “On Normalization of Relations,” 2002.</w:t>
-      </w:r>
-    </w:p>
-    <w:p>
-      <w:pPr>
-        <w:numPr>
-          <w:ilvl w:val="0"/>
-          <w:numId w:val="6"/>
-        </w:numPr>
-        <w:jc w:val="both"/>
-        <w:rPr>
-          <w:rFonts w:ascii="Times New Roman" w:hAnsi="Times New Roman" w:cs="Times New Roman"/>
-          <w:i/>
-          <w:iCs/>
-        </w:rPr>
-      </w:pPr>
-      <w:r>
-        <w:rPr>
-          <w:rFonts w:ascii="Times New Roman" w:hAnsi="Times New Roman" w:cs="Times New Roman"/>
-          <w:i/>
-          <w:iCs/>
-        </w:rPr>
-        <w:t>Kohita, R., “Automatic Database Normalization,” 2025.</w:t>
-      </w:r>
-    </w:p>
-    <w:p>
-      <w:pPr>
-        <w:numPr>
-          <w:ilvl w:val="0"/>
-          <w:numId w:val="6"/>
-        </w:numPr>
-        <w:jc w:val="both"/>
-        <w:rPr>
-          <w:rFonts w:ascii="Times New Roman" w:hAnsi="Times New Roman" w:cs="Times New Roman"/>
-          <w:i/>
-          <w:iCs/>
-        </w:rPr>
-      </w:pPr>
+          <w:b/>
+          <w:bCs/>
+          <w:i/>
+          <w:iCs/>
+        </w:rPr>
+        <w:t>, “On normalization of relations in relational databases,” Information Sciences, vol. 146, no. 1–4, pp. 155–168, 2002.</w:t>
+      </w:r>
+    </w:p>
+    <w:p>
+      <w:pPr>
+        <w:jc w:val="both"/>
+        <w:rPr>
+          <w:rFonts w:ascii="Times New Roman" w:hAnsi="Times New Roman" w:cs="Times New Roman"/>
+          <w:b/>
+          <w:bCs/>
+          <w:i/>
+          <w:iCs/>
+        </w:rPr>
+      </w:pPr>
+      <w:r>
+        <w:rPr>
+          <w:rFonts w:ascii="Times New Roman" w:hAnsi="Times New Roman" w:cs="Times New Roman"/>
+          <w:b/>
+          <w:bCs/>
+          <w:i/>
+          <w:iCs/>
+        </w:rPr>
+        <w:t>[7] R. Kohita, “A novel automatic relational database normalization method,” IEEE Access, vol. 13, pp. 102345–102357, 2025.</w:t>
+      </w:r>
+    </w:p>
+    <w:p>
+      <w:pPr>
+        <w:jc w:val="both"/>
+        <w:rPr>
+          <w:rFonts w:ascii="Times New Roman" w:hAnsi="Times New Roman" w:cs="Times New Roman"/>
+          <w:b/>
+          <w:bCs/>
+          <w:i/>
+          <w:iCs/>
+        </w:rPr>
+      </w:pPr>
+      <w:r>
+        <w:rPr>
+          <w:rFonts w:ascii="Times New Roman" w:hAnsi="Times New Roman" w:cs="Times New Roman"/>
+          <w:b/>
+          <w:bCs/>
+          <w:i/>
+          <w:iCs/>
+        </w:rPr>
+        <w:t xml:space="preserve">[8] T. </w:t>
+      </w:r>
       <w:proofErr w:type="spellStart"/>
       <w:r>
         <w:rPr>
           <w:rFonts w:ascii="Times New Roman" w:hAnsi="Times New Roman" w:cs="Times New Roman"/>
+          <w:b/>
+          <w:bCs/>
           <w:i/>
           <w:iCs/>
         </w:rPr>
@@ -1716,10 +1729,56 @@
       <w:r>
         <w:rPr>
           <w:rFonts w:ascii="Times New Roman" w:hAnsi="Times New Roman" w:cs="Times New Roman"/>
-          <w:i/>
-          <w:iCs/>
-        </w:rPr>
-        <w:t>, T., “Logical Database Design,” 2025.</w:t>
+          <w:b/>
+          <w:bCs/>
+          <w:i/>
+          <w:iCs/>
+        </w:rPr>
+        <w:t xml:space="preserve">, “On the effects of logical database design on database performance,” </w:t>
+      </w:r>
+      <w:proofErr w:type="spellStart"/>
+      <w:r>
+        <w:rPr>
+          <w:rFonts w:ascii="Times New Roman" w:hAnsi="Times New Roman" w:cs="Times New Roman"/>
+          <w:b/>
+          <w:bCs/>
+          <w:i/>
+          <w:iCs/>
+        </w:rPr>
+        <w:t>arXiv</w:t>
+      </w:r>
+      <w:proofErr w:type="spellEnd"/>
+      <w:r>
+        <w:rPr>
+          <w:rFonts w:ascii="Times New Roman" w:hAnsi="Times New Roman" w:cs="Times New Roman"/>
+          <w:b/>
+          <w:bCs/>
+          <w:i/>
+          <w:iCs/>
+        </w:rPr>
+        <w:t xml:space="preserve"> preprint, arXiv:2501.07449, 2025.</w:t>
+      </w:r>
+    </w:p>
+    <w:p>
+      <w:pPr>
+        <w:jc w:val="both"/>
+        <w:rPr>
+          <w:rFonts w:ascii="Times New Roman" w:hAnsi="Times New Roman" w:cs="Times New Roman"/>
+          <w:b/>
+          <w:bCs/>
+          <w:i/>
+          <w:iCs/>
+        </w:rPr>
+      </w:pPr>
+      <w:r>
+        <w:rPr>
+          <w:rFonts w:ascii="Times New Roman" w:hAnsi="Times New Roman" w:cs="Times New Roman"/>
+          <w:b/>
+          <w:bCs/>
+          <w:i/>
+          <w:iCs/>
+        </w:rPr>
+        <w:t>[9] E. F. Codd, “A relational model of data for large shared data banks,” Communications of the ACM, vol. 13, no. 6, pp. 377–387, Jun. 1970.</w:t>
       </w:r>
     </w:p>
     <w:p>
@@ -1741,6 +1800,108 @@
     </w:sectPr>
   </w:body>
 </w:document>
+</file>
+
+<file path=word/endnotes.xml><?xml version="1.0" encoding="utf-8"?>
+<w:endnotes xmlns:wpc="http://schemas.microsoft.com/office/word/2010/wordprocessingCanvas" xmlns:cx="http://schemas.microsoft.com/office/drawing/2014/chartex" xmlns:cx1="http://schemas.microsoft.com/office/drawing/2015/9/8/chartex" xmlns:cx2="http://schemas.microsoft.com/office/drawing/2015/10/21/chartex" xmlns:cx3="http://schemas.microsoft.com/office/drawing/2016/5/9/chartex" xmlns:cx4="http://schemas.microsoft.com/office/drawing/2016/5/10/chartex" xmlns:cx5="http://schemas.microsoft.com/office/drawing/2016/5/11/chartex" xmlns:cx6="http://schemas.microsoft.com/office/drawing/2016/5/12/chartex" xmlns:cx7="http://schemas.microsoft.com/office/drawing/2016/5/13/chartex" xmlns:cx8="http://schemas.microsoft.com/office/drawing/2016/5/14/chartex" xmlns:mc="http://schemas.openxmlformats.org/markup-compatibility/2006" xmlns:aink="http://schemas.microsoft.com/office/drawing/2016/ink" xmlns:am3d="http://schemas.microsoft.com/office/drawing/2017/model3d" xmlns:o="urn:schemas-microsoft-com:office:office" xmlns:oel="http://schemas.microsoft.com/office/2019/extlst" xmlns:r="http://schemas.openxmlformats.org/officeDocument/2006/relationships" xmlns:m="http://schemas.openxmlformats.org/officeDocument/2006/math" xmlns:v="urn:schemas-microsoft-com:vml" xmlns:wp14="http://schemas.microsoft.com/office/word/2010/wordprocessingDrawing" xmlns:wp="http://schemas.openxmlformats.org/drawingml/2006/wordprocessingDrawing" xmlns:w10="urn:schemas-microsoft-com:office:word" xmlns:w="http://schemas.openxmlformats.org/wordprocessingml/2006/main" xmlns:w14="http://schemas.microsoft.com/office/word/2010/wordml" xmlns:w15="http://schemas.microsoft.com/office/word/2012/wordml" xmlns:w16cex="http://schemas.microsoft.com/office/word/2018/wordml/cex" xmlns:w16cid="http://schemas.microsoft.com/office/word/2016/wordml/cid" xmlns:w16="http://schemas.microsoft.com/office/word/2018/wordml" xmlns:w16du="http://schemas.microsoft.com/office/word/2023/wordml/word16du" xmlns:w16sdtdh="http://schemas.microsoft.com/office/word/2020/wordml/sdtdatahash" xmlns:w16sdtfl="http://schemas.microsoft.com/office/word/2024/wordml/sdtformatlock" xmlns:w16se="http://schemas.microsoft.com/office/word/2015/wordml/symex" xmlns:wpg="http://schemas.microsoft.com/office/word/2010/wordprocessingGroup" xmlns:wpi="http://schemas.microsoft.com/office/word/2010/wordprocessingInk" xmlns:wne="http://schemas.microsoft.com/office/word/2006/wordml" xmlns:wps="http://schemas.microsoft.com/office/word/2010/wordprocessingShape" mc:Ignorable="w14 w15 w16se w16cid w16 w16cex w16sdtdh w16sdtfl w16du wp14">
+  <w:endnote w:type="separator" w:id="-1">
+    <w:p>
+      <w:pPr>
+        <w:spacing w:after="0" w:line="240" w:lineRule="auto"/>
+      </w:pPr>
+      <w:r>
+        <w:separator/>
+      </w:r>
+    </w:p>
+  </w:endnote>
+  <w:endnote w:type="continuationSeparator" w:id="0">
+    <w:p>
+      <w:pPr>
+        <w:spacing w:after="0" w:line="240" w:lineRule="auto"/>
+      </w:pPr>
+      <w:r>
+        <w:continuationSeparator/>
+      </w:r>
+    </w:p>
+  </w:endnote>
+</w:endnotes>
+</file>
+
+<file path=word/footer1.xml><?xml version="1.0" encoding="utf-8"?>
+<w:ftr xmlns:wpc="http://schemas.microsoft.com/office/word/2010/wordprocessingCanvas" xmlns:cx="http://schemas.microsoft.com/office/drawing/2014/chartex" xmlns:cx1="http://schemas.microsoft.com/office/drawing/2015/9/8/chartex" xmlns:cx2="http://schemas.microsoft.com/office/drawing/2015/10/21/chartex" xmlns:cx3="http://schemas.microsoft.com/office/drawing/2016/5/9/chartex" xmlns:cx4="http://schemas.microsoft.com/office/drawing/2016/5/10/chartex" xmlns:cx5="http://schemas.microsoft.com/office/drawing/2016/5/11/chartex" xmlns:cx6="http://schemas.microsoft.com/office/drawing/2016/5/12/chartex" xmlns:cx7="http://schemas.microsoft.com/office/drawing/2016/5/13/chartex" xmlns:cx8="http://schemas.microsoft.com/office/drawing/2016/5/14/chartex" xmlns:mc="http://schemas.openxmlformats.org/markup-compatibility/2006" xmlns:aink="http://schemas.microsoft.com/office/drawing/2016/ink" xmlns:am3d="http://schemas.microsoft.com/office/drawing/2017/model3d" xmlns:o="urn:schemas-microsoft-com:office:office" xmlns:oel="http://schemas.microsoft.com/office/2019/extlst" xmlns:r="http://schemas.openxmlformats.org/officeDocument/2006/relationships" xmlns:m="http://schemas.openxmlformats.org/officeDocument/2006/math" xmlns:v="urn:schemas-microsoft-com:vml" xmlns:wp14="http://schemas.microsoft.com/office/word/2010/wordprocessingDrawing" xmlns:wp="http://schemas.openxmlformats.org/drawingml/2006/wordprocessingDrawing" xmlns:w10="urn:schemas-microsoft-com:office:word" xmlns:w="http://schemas.openxmlformats.org/wordprocessingml/2006/main" xmlns:w14="http://schemas.microsoft.com/office/word/2010/wordml" xmlns:w15="http://schemas.microsoft.com/office/word/2012/wordml" xmlns:w16cex="http://schemas.microsoft.com/office/word/2018/wordml/cex" xmlns:w16cid="http://schemas.microsoft.com/office/word/2016/wordml/cid" xmlns:w16="http://schemas.microsoft.com/office/word/2018/wordml" xmlns:w16du="http://schemas.microsoft.com/office/word/2023/wordml/word16du" xmlns:w16sdtdh="http://schemas.microsoft.com/office/word/2020/wordml/sdtdatahash" xmlns:w16sdtfl="http://schemas.microsoft.com/office/word/2024/wordml/sdtformatlock" xmlns:w16se="http://schemas.microsoft.com/office/word/2015/wordml/symex" xmlns:wpg="http://schemas.microsoft.com/office/word/2010/wordprocessingGroup" xmlns:wpi="http://schemas.microsoft.com/office/word/2010/wordprocessingInk" xmlns:wne="http://schemas.microsoft.com/office/word/2006/wordml" xmlns:wps="http://schemas.microsoft.com/office/word/2010/wordprocessingShape" mc:Ignorable="w14 w15 w16se w16cid w16 w16cex w16sdtdh w16sdtfl w16du wp14">
+  <w:sdt>
+    <w:sdtPr>
+      <w:id w:val="1841729790"/>
+      <w:docPartObj>
+        <w:docPartGallery w:val="Page Numbers (Bottom of Page)"/>
+        <w:docPartUnique/>
+      </w:docPartObj>
+    </w:sdtPr>
+    <w:sdtEndPr>
+      <w:rPr>
+        <w:noProof/>
+      </w:rPr>
+    </w:sdtEndPr>
+    <w:sdtContent>
+      <w:p>
+        <w:pPr>
+          <w:pStyle w:val="Footer"/>
+        </w:pPr>
+        <w:r>
+          <w:fldChar w:fldCharType="begin"/>
+        </w:r>
+        <w:r>
+          <w:instrText xml:space="preserve"> PAGE   \* MERGEFORMAT </w:instrText>
+        </w:r>
+        <w:r>
+          <w:fldChar w:fldCharType="separate"/>
+        </w:r>
+        <w:r>
+          <w:rPr>
+            <w:noProof/>
+          </w:rPr>
+          <w:t>2</w:t>
+        </w:r>
+        <w:r>
+          <w:rPr>
+            <w:noProof/>
+          </w:rPr>
+          <w:fldChar w:fldCharType="end"/>
+        </w:r>
+      </w:p>
+    </w:sdtContent>
+  </w:sdt>
+  <w:p>
+    <w:pPr>
+      <w:pStyle w:val="Footer"/>
+    </w:pPr>
+  </w:p>
+</w:ftr>
+</file>
+
+<file path=word/footnotes.xml><?xml version="1.0" encoding="utf-8"?>
+<w:footnotes xmlns:wpc="http://schemas.microsoft.com/office/word/2010/wordprocessingCanvas" xmlns:cx="http://schemas.microsoft.com/office/drawing/2014/chartex" xmlns:cx1="http://schemas.microsoft.com/office/drawing/2015/9/8/chartex" xmlns:cx2="http://schemas.microsoft.com/office/drawing/2015/10/21/chartex" xmlns:cx3="http://schemas.microsoft.com/office/drawing/2016/5/9/chartex" xmlns:cx4="http://schemas.microsoft.com/office/drawing/2016/5/10/chartex" xmlns:cx5="http://schemas.microsoft.com/office/drawing/2016/5/11/chartex" xmlns:cx6="http://schemas.microsoft.com/office/drawing/2016/5/12/chartex" xmlns:cx7="http://schemas.microsoft.com/office/drawing/2016/5/13/chartex" xmlns:cx8="http://schemas.microsoft.com/office/drawing/2016/5/14/chartex" xmlns:mc="http://schemas.openxmlformats.org/markup-compatibility/2006" xmlns:aink="http://schemas.microsoft.com/office/drawing/2016/ink" xmlns:am3d="http://schemas.microsoft.com/office/drawing/2017/model3d" xmlns:o="urn:schemas-microsoft-com:office:office" xmlns:oel="http://schemas.microsoft.com/office/2019/extlst" xmlns:r="http://schemas.openxmlformats.org/officeDocument/2006/relationships" xmlns:m="http://schemas.openxmlformats.org/officeDocument/2006/math" xmlns:v="urn:schemas-microsoft-com:vml" xmlns:wp14="http://schemas.microsoft.com/office/word/2010/wordprocessingDrawing" xmlns:wp="http://schemas.openxmlformats.org/drawingml/2006/wordprocessingDrawing" xmlns:w10="urn:schemas-microsoft-com:office:word" xmlns:w="http://schemas.openxmlformats.org/wordprocessingml/2006/main" xmlns:w14="http://schemas.microsoft.com/office/word/2010/wordml" xmlns:w15="http://schemas.microsoft.com/office/word/2012/wordml" xmlns:w16cex="http://schemas.microsoft.com/office/word/2018/wordml/cex" xmlns:w16cid="http://schemas.microsoft.com/office/word/2016/wordml/cid" xmlns:w16="http://schemas.microsoft.com/office/word/2018/wordml" xmlns:w16du="http://schemas.microsoft.com/office/word/2023/wordml/word16du" xmlns:w16sdtdh="http://schemas.microsoft.com/office/word/2020/wordml/sdtdatahash" xmlns:w16sdtfl="http://schemas.microsoft.com/office/word/2024/wordml/sdtformatlock" xmlns:w16se="http://schemas.microsoft.com/office/word/2015/wordml/symex" xmlns:wpg="http://schemas.microsoft.com/office/word/2010/wordprocessingGroup" xmlns:wpi="http://schemas.microsoft.com/office/word/2010/wordprocessingInk" xmlns:wne="http://schemas.microsoft.com/office/word/2006/wordml" xmlns:wps="http://schemas.microsoft.com/office/word/2010/wordprocessingShape" mc:Ignorable="w14 w15 w16se w16cid w16 w16cex w16sdtdh w16sdtfl w16du wp14">
+  <w:footnote w:type="separator" w:id="-1">
+    <w:p>
+      <w:pPr>
+        <w:spacing w:after="0" w:line="240" w:lineRule="auto"/>
+      </w:pPr>
+      <w:r>
+        <w:separator/>
+      </w:r>
+    </w:p>
+  </w:footnote>
+  <w:footnote w:type="continuationSeparator" w:id="0">
+    <w:p>
+      <w:pPr>
+        <w:spacing w:after="0" w:line="240" w:lineRule="auto"/>
+      </w:pPr>
+      <w:r>
+        <w:continuationSeparator/>
+      </w:r>
+    </w:p>
+  </w:footnote>
+</w:footnotes>
 </file>
 
 <file path=word/numbering.xml><?xml version="1.0" encoding="utf-8"?>
@@ -3540,6 +3701,50 @@
       <w:spacing w:val="5"/>
     </w:rPr>
   </w:style>
+  <w:style w:type="paragraph" w:styleId="Header">
+    <w:name w:val="header"/>
+    <w:basedOn w:val="Normal"/>
+    <w:link w:val="HeaderChar"/>
+    <w:uiPriority w:val="99"/>
+    <w:unhideWhenUsed/>
+    <w:rsid w:val="00B64652"/>
+    <w:pPr>
+      <w:tabs>
+        <w:tab w:val="center" w:pos="4680"/>
+        <w:tab w:val="right" w:pos="9360"/>
+      </w:tabs>
+      <w:spacing w:after="0" w:line="240" w:lineRule="auto"/>
+    </w:pPr>
+  </w:style>
+  <w:style w:type="character" w:customStyle="1" w:styleId="HeaderChar">
+    <w:name w:val="Header Char"/>
+    <w:basedOn w:val="DefaultParagraphFont"/>
+    <w:link w:val="Header"/>
+    <w:uiPriority w:val="99"/>
+    <w:rsid w:val="00B64652"/>
+  </w:style>
+  <w:style w:type="paragraph" w:styleId="Footer">
+    <w:name w:val="footer"/>
+    <w:basedOn w:val="Normal"/>
+    <w:link w:val="FooterChar"/>
+    <w:uiPriority w:val="99"/>
+    <w:unhideWhenUsed/>
+    <w:rsid w:val="00B64652"/>
+    <w:pPr>
+      <w:tabs>
+        <w:tab w:val="center" w:pos="4680"/>
+        <w:tab w:val="right" w:pos="9360"/>
+      </w:tabs>
+      <w:spacing w:after="0" w:line="240" w:lineRule="auto"/>
+    </w:pPr>
+  </w:style>
+  <w:style w:type="character" w:customStyle="1" w:styleId="FooterChar">
+    <w:name w:val="Footer Char"/>
+    <w:basedOn w:val="DefaultParagraphFont"/>
+    <w:link w:val="Footer"/>
+    <w:uiPriority w:val="99"/>
+    <w:rsid w:val="00B64652"/>
+  </w:style>
 </w:styles>
 </file>
 

</xml_diff>